<commit_message>
Meeting mintues 30 Mar
</commit_message>
<xml_diff>
--- a/meeting_minutes/Follow_up_Team_Meeting_Week2.docx
+++ b/meeting_minutes/Follow_up_Team_Meeting_Week2.docx
@@ -1,10 +1,10 @@
 
 <file path=word/document.xml><?xml version="1.0" encoding="utf-8"?>
-<w:document xmlns:wpc="http://schemas.microsoft.com/office/word/2010/wordprocessingCanvas" xmlns:cx="http://schemas.microsoft.com/office/drawing/2014/chartex" xmlns:cx1="http://schemas.microsoft.com/office/drawing/2015/9/8/chartex" xmlns:cx2="http://schemas.microsoft.com/office/drawing/2015/10/21/chartex" xmlns:cx3="http://schemas.microsoft.com/office/drawing/2016/5/9/chartex" xmlns:cx4="http://schemas.microsoft.com/office/drawing/2016/5/10/chartex" xmlns:cx5="http://schemas.microsoft.com/office/drawing/2016/5/11/chartex" xmlns:cx6="http://schemas.microsoft.com/office/drawing/2016/5/12/chartex" xmlns:cx7="http://schemas.microsoft.com/office/drawing/2016/5/13/chartex" xmlns:cx8="http://schemas.microsoft.com/office/drawing/2016/5/14/chartex" xmlns:mc="http://schemas.openxmlformats.org/markup-compatibility/2006" xmlns:aink="http://schemas.microsoft.com/office/drawing/2016/ink" xmlns:am3d="http://schemas.microsoft.com/office/drawing/2017/model3d" xmlns:o="urn:schemas-microsoft-com:office:office" xmlns:r="http://schemas.openxmlformats.org/officeDocument/2006/relationships" xmlns:m="http://schemas.openxmlformats.org/officeDocument/2006/math" xmlns:v="urn:schemas-microsoft-com:vml" xmlns:wp14="http://schemas.microsoft.com/office/word/2010/wordprocessingDrawing" xmlns:wp="http://schemas.openxmlformats.org/drawingml/2006/wordprocessingDrawing" xmlns:w10="urn:schemas-microsoft-com:office:word" xmlns:w="http://schemas.openxmlformats.org/wordprocessingml/2006/main" xmlns:w14="http://schemas.microsoft.com/office/word/2010/wordml" xmlns:w15="http://schemas.microsoft.com/office/word/2012/wordml" xmlns:w16cid="http://schemas.microsoft.com/office/word/2016/wordml/cid" xmlns:w16se="http://schemas.microsoft.com/office/word/2015/wordml/symex" xmlns:wpg="http://schemas.microsoft.com/office/word/2010/wordprocessingGroup" xmlns:wpi="http://schemas.microsoft.com/office/word/2010/wordprocessingInk" xmlns:wne="http://schemas.microsoft.com/office/word/2006/wordml" xmlns:wps="http://schemas.microsoft.com/office/word/2010/wordprocessingShape" mc:Ignorable="w14 w15 w16se w16cid wp14">
+<w:document xmlns:wpc="http://schemas.microsoft.com/office/word/2010/wordprocessingCanvas" xmlns:cx="http://schemas.microsoft.com/office/drawing/2014/chartex" xmlns:cx1="http://schemas.microsoft.com/office/drawing/2015/9/8/chartex" xmlns:cx2="http://schemas.microsoft.com/office/drawing/2015/10/21/chartex" xmlns:cx3="http://schemas.microsoft.com/office/drawing/2016/5/9/chartex" xmlns:cx4="http://schemas.microsoft.com/office/drawing/2016/5/10/chartex" xmlns:cx5="http://schemas.microsoft.com/office/drawing/2016/5/11/chartex" xmlns:cx6="http://schemas.microsoft.com/office/drawing/2016/5/12/chartex" xmlns:cx7="http://schemas.microsoft.com/office/drawing/2016/5/13/chartex" xmlns:cx8="http://schemas.microsoft.com/office/drawing/2016/5/14/chartex" xmlns:mc="http://schemas.openxmlformats.org/markup-compatibility/2006" xmlns:aink="http://schemas.microsoft.com/office/drawing/2016/ink" xmlns:am3d="http://schemas.microsoft.com/office/drawing/2017/model3d" xmlns:o="urn:schemas-microsoft-com:office:office" xmlns:r="http://schemas.openxmlformats.org/officeDocument/2006/relationships" xmlns:m="http://schemas.openxmlformats.org/officeDocument/2006/math" xmlns:v="urn:schemas-microsoft-com:vml" xmlns:wp14="http://schemas.microsoft.com/office/word/2010/wordprocessingDrawing" xmlns:wp="http://schemas.openxmlformats.org/drawingml/2006/wordprocessingDrawing" xmlns:w10="urn:schemas-microsoft-com:office:word" xmlns:w="http://schemas.openxmlformats.org/wordprocessingml/2006/main" xmlns:w14="http://schemas.microsoft.com/office/word/2010/wordml" xmlns:w15="http://schemas.microsoft.com/office/word/2012/wordml" xmlns:w16cex="http://schemas.microsoft.com/office/word/2018/wordml/cex" xmlns:w16cid="http://schemas.microsoft.com/office/word/2016/wordml/cid" xmlns:w16="http://schemas.microsoft.com/office/word/2018/wordml" xmlns:w16se="http://schemas.microsoft.com/office/word/2015/wordml/symex" xmlns:wpg="http://schemas.microsoft.com/office/word/2010/wordprocessingGroup" xmlns:wpi="http://schemas.microsoft.com/office/word/2010/wordprocessingInk" xmlns:wne="http://schemas.microsoft.com/office/word/2006/wordml" xmlns:wps="http://schemas.microsoft.com/office/word/2010/wordprocessingShape" mc:Ignorable="w14 w15 w16se w16cid w16 w16cex wp14">
   <w:body>
     <w:tbl>
       <w:tblPr>
-        <w:tblStyle w:val="TableGrid"/>
+        <w:tblStyle w:val="a5"/>
         <w:tblW w:w="5000" w:type="pct"/>
         <w:tblBorders>
           <w:top w:val="none" w:sz="0" w:space="0" w:color="auto"/>
@@ -32,7 +32,7 @@
           </w:tcPr>
           <w:p>
             <w:pPr>
-              <w:pStyle w:val="Title"/>
+              <w:pStyle w:val="aa"/>
             </w:pPr>
             <w:r>
               <w:t>Team</w:t>
@@ -49,7 +49,7 @@
           </w:tcPr>
           <w:p>
             <w:pPr>
-              <w:pStyle w:val="Heading3"/>
+              <w:pStyle w:val="3"/>
             </w:pPr>
             <w:r>
               <w:rPr>
@@ -69,7 +69,7 @@
           </w:p>
           <w:p>
             <w:pPr>
-              <w:pStyle w:val="Heading3"/>
+              <w:pStyle w:val="3"/>
             </w:pPr>
             <w:r>
               <w:t>7</w:t>
@@ -98,7 +98,7 @@
           </w:p>
           <w:p>
             <w:pPr>
-              <w:pStyle w:val="Heading3"/>
+              <w:pStyle w:val="3"/>
             </w:pPr>
             <w:r>
               <w:t>Online with Zoom</w:t>
@@ -109,7 +109,7 @@
     </w:tbl>
     <w:tbl>
       <w:tblPr>
-        <w:tblStyle w:val="PlainTable5"/>
+        <w:tblStyle w:val="5"/>
         <w:tblW w:w="2491" w:type="pct"/>
         <w:tblCellMar>
           <w:top w:w="14" w:type="dxa"/>
@@ -134,7 +134,7 @@
           </w:tcPr>
           <w:p>
             <w:pPr>
-              <w:pStyle w:val="Heading2"/>
+              <w:pStyle w:val="2"/>
               <w:spacing w:after="80"/>
               <w:outlineLvl w:val="1"/>
             </w:pPr>
@@ -148,6 +148,7 @@
                 <w:showingPlcHdr/>
                 <w15:appearance w15:val="hidden"/>
               </w:sdtPr>
+              <w:sdtEndPr/>
               <w:sdtContent>
                 <w:r>
                   <w:t>Type of meeting:</w:t>
@@ -167,7 +168,6 @@
             <w:pPr>
               <w:spacing w:after="80"/>
               <w:rPr>
-                <w:rFonts w:hint="eastAsia"/>
                 <w:lang w:eastAsia="zh-CN"/>
               </w:rPr>
             </w:pPr>
@@ -225,7 +225,7 @@
           </w:tcPr>
           <w:p>
             <w:pPr>
-              <w:pStyle w:val="Heading2"/>
+              <w:pStyle w:val="2"/>
               <w:spacing w:after="80"/>
               <w:outlineLvl w:val="1"/>
             </w:pPr>
@@ -269,7 +269,7 @@
           </w:tcPr>
           <w:p>
             <w:pPr>
-              <w:pStyle w:val="Heading2"/>
+              <w:pStyle w:val="2"/>
             </w:pPr>
             <w:sdt>
               <w:sdtPr>
@@ -355,7 +355,7 @@
       <w:sdtContent>
         <w:p>
           <w:pPr>
-            <w:pStyle w:val="Heading1"/>
+            <w:pStyle w:val="1"/>
           </w:pPr>
           <w:r>
             <w:t>Minutes</w:t>
@@ -384,12 +384,12 @@
           <w:tcPr>
             <w:tcW w:w="1620" w:type="dxa"/>
           </w:tcPr>
-          <w:bookmarkStart w:id="0" w:name="MinuteTopicSection"/>
-          <w:bookmarkStart w:id="1" w:name="MinuteItems"/>
-          <w:bookmarkEnd w:id="1"/>
+          <w:bookmarkStart w:id="0" w:name="MinuteItems"/>
+          <w:bookmarkStart w:id="1" w:name="MinuteTopicSection"/>
+          <w:bookmarkEnd w:id="0"/>
           <w:p>
             <w:pPr>
-              <w:pStyle w:val="Heading2"/>
+              <w:pStyle w:val="2"/>
             </w:pPr>
             <w:sdt>
               <w:sdtPr>
@@ -417,7 +417,6 @@
           <w:p>
             <w:pPr>
               <w:rPr>
-                <w:rFonts w:hint="eastAsia"/>
                 <w:lang w:eastAsia="zh-CN"/>
               </w:rPr>
             </w:pPr>
@@ -443,7 +442,7 @@
           </w:tcPr>
           <w:p>
             <w:pPr>
-              <w:pStyle w:val="Heading2"/>
+              <w:pStyle w:val="2"/>
             </w:pPr>
             <w:sdt>
               <w:sdtPr>
@@ -501,7 +500,7 @@
     </w:tbl>
     <w:p>
       <w:pPr>
-        <w:pStyle w:val="Heading4"/>
+        <w:pStyle w:val="4"/>
       </w:pPr>
       <w:sdt>
         <w:sdtPr>
@@ -523,7 +522,7 @@
     </w:p>
     <w:p>
       <w:pPr>
-        <w:pStyle w:val="ListParagraph"/>
+        <w:pStyle w:val="ac"/>
         <w:numPr>
           <w:ilvl w:val="0"/>
           <w:numId w:val="8"/>
@@ -541,7 +540,7 @@
     </w:p>
     <w:p>
       <w:pPr>
-        <w:pStyle w:val="ListParagraph"/>
+        <w:pStyle w:val="ac"/>
         <w:numPr>
           <w:ilvl w:val="0"/>
           <w:numId w:val="8"/>
@@ -559,7 +558,7 @@
     </w:p>
     <w:p>
       <w:pPr>
-        <w:pStyle w:val="ListParagraph"/>
+        <w:pStyle w:val="ac"/>
         <w:numPr>
           <w:ilvl w:val="0"/>
           <w:numId w:val="8"/>
@@ -577,7 +576,7 @@
     </w:p>
     <w:p>
       <w:pPr>
-        <w:pStyle w:val="ListParagraph"/>
+        <w:pStyle w:val="ac"/>
         <w:numPr>
           <w:ilvl w:val="1"/>
           <w:numId w:val="8"/>
@@ -623,7 +622,7 @@
     </w:p>
     <w:p>
       <w:pPr>
-        <w:pStyle w:val="ListParagraph"/>
+        <w:pStyle w:val="ac"/>
         <w:numPr>
           <w:ilvl w:val="1"/>
           <w:numId w:val="8"/>
@@ -661,7 +660,7 @@
     </w:p>
     <w:tbl>
       <w:tblPr>
-        <w:tblStyle w:val="GridTable1Light"/>
+        <w:tblStyle w:val="10"/>
         <w:tblW w:w="5000" w:type="pct"/>
         <w:tblBorders>
           <w:top w:val="none" w:sz="0" w:space="0" w:color="auto"/>
@@ -698,7 +697,7 @@
           <w:bookmarkEnd w:id="3"/>
           <w:p>
             <w:pPr>
-              <w:pStyle w:val="Heading2"/>
+              <w:pStyle w:val="2"/>
               <w:spacing w:after="80"/>
               <w:outlineLvl w:val="1"/>
             </w:pPr>
@@ -730,7 +729,7 @@
           </w:tcPr>
           <w:p>
             <w:pPr>
-              <w:pStyle w:val="Heading2"/>
+              <w:pStyle w:val="2"/>
               <w:spacing w:after="80"/>
               <w:outlineLvl w:val="1"/>
             </w:pPr>
@@ -762,7 +761,7 @@
           </w:tcPr>
           <w:p>
             <w:pPr>
-              <w:pStyle w:val="Heading2"/>
+              <w:pStyle w:val="2"/>
               <w:spacing w:after="80"/>
               <w:outlineLvl w:val="1"/>
             </w:pPr>
@@ -793,22 +792,17 @@
           </w:tcPr>
           <w:p>
             <w:pPr>
-              <w:pStyle w:val="ListBullet"/>
-              <w:spacing w:after="80"/>
+              <w:pStyle w:val="a"/>
+              <w:spacing w:after="80" w:line="360" w:lineRule="auto"/>
             </w:pPr>
             <w:r>
-              <w:t>Contact supervisor about ne</w:t>
-            </w:r>
-            <w:bookmarkStart w:id="6" w:name="_GoBack"/>
-            <w:bookmarkEnd w:id="6"/>
-            <w:r>
-              <w:t>ctar research cloud</w:t>
+              <w:t>Contact supervisor about nectar research cloud</w:t>
             </w:r>
           </w:p>
           <w:p>
             <w:pPr>
-              <w:pStyle w:val="ListBullet"/>
-              <w:spacing w:after="80"/>
+              <w:pStyle w:val="a"/>
+              <w:spacing w:after="80" w:line="360" w:lineRule="auto"/>
             </w:pPr>
             <w:r>
               <w:t>Initiate backend project</w:t>
@@ -816,8 +810,8 @@
           </w:p>
           <w:p>
             <w:pPr>
-              <w:pStyle w:val="ListBullet"/>
-              <w:spacing w:after="80"/>
+              <w:pStyle w:val="a"/>
+              <w:spacing w:after="80" w:line="360" w:lineRule="auto"/>
             </w:pPr>
             <w:r>
               <w:t>Ask client about v</w:t>
@@ -828,8 +822,8 @@
           </w:p>
           <w:p>
             <w:pPr>
-              <w:pStyle w:val="ListBullet"/>
-              <w:spacing w:after="80"/>
+              <w:pStyle w:val="a"/>
+              <w:spacing w:after="80" w:line="360" w:lineRule="auto"/>
             </w:pPr>
             <w:r>
               <w:t>React online study starts</w:t>
@@ -845,7 +839,7 @@
           </w:tcPr>
           <w:p>
             <w:pPr>
-              <w:spacing w:after="80"/>
+              <w:spacing w:after="80" w:line="276" w:lineRule="auto"/>
             </w:pPr>
             <w:proofErr w:type="spellStart"/>
             <w:r>
@@ -858,7 +852,7 @@
           </w:p>
           <w:p>
             <w:pPr>
-              <w:spacing w:after="80"/>
+              <w:spacing w:after="80" w:line="276" w:lineRule="auto"/>
             </w:pPr>
             <w:proofErr w:type="spellStart"/>
             <w:r>
@@ -871,7 +865,7 @@
           </w:p>
           <w:p>
             <w:pPr>
-              <w:spacing w:after="80"/>
+              <w:spacing w:after="80" w:line="276" w:lineRule="auto"/>
             </w:pPr>
             <w:r>
               <w:t>Chang Liu</w:t>
@@ -879,7 +873,7 @@
           </w:p>
           <w:p>
             <w:pPr>
-              <w:spacing w:after="80"/>
+              <w:spacing w:after="80" w:line="276" w:lineRule="auto"/>
             </w:pPr>
             <w:r>
               <w:t>All front-end members</w:t>
@@ -892,7 +886,7 @@
           </w:tcPr>
           <w:p>
             <w:pPr>
-              <w:spacing w:after="80"/>
+              <w:spacing w:after="80" w:line="276" w:lineRule="auto"/>
             </w:pPr>
             <w:r>
               <w:t>16</w:t>
@@ -909,7 +903,7 @@
           </w:p>
           <w:p>
             <w:pPr>
-              <w:spacing w:after="80"/>
+              <w:spacing w:after="80" w:line="276" w:lineRule="auto"/>
             </w:pPr>
             <w:r>
               <w:t>16</w:t>
@@ -926,7 +920,7 @@
           </w:p>
           <w:p>
             <w:pPr>
-              <w:spacing w:after="80"/>
+              <w:spacing w:after="80" w:line="276" w:lineRule="auto"/>
             </w:pPr>
             <w:r>
               <w:t>16</w:t>
@@ -943,7 +937,7 @@
           </w:p>
           <w:p>
             <w:pPr>
-              <w:spacing w:after="80"/>
+              <w:spacing w:after="80" w:line="276" w:lineRule="auto"/>
             </w:pPr>
             <w:r>
               <w:t>N/A</w:t>
@@ -951,7 +945,7 @@
           </w:p>
         </w:tc>
       </w:tr>
-      <w:bookmarkEnd w:id="0"/>
+      <w:bookmarkEnd w:id="1"/>
     </w:tbl>
     <w:p/>
     <w:sectPr>
@@ -968,7 +962,7 @@
 </file>
 
 <file path=word/endnotes.xml><?xml version="1.0" encoding="utf-8"?>
-<w:endnotes xmlns:wpc="http://schemas.microsoft.com/office/word/2010/wordprocessingCanvas" xmlns:cx="http://schemas.microsoft.com/office/drawing/2014/chartex" xmlns:cx1="http://schemas.microsoft.com/office/drawing/2015/9/8/chartex" xmlns:cx2="http://schemas.microsoft.com/office/drawing/2015/10/21/chartex" xmlns:cx3="http://schemas.microsoft.com/office/drawing/2016/5/9/chartex" xmlns:cx4="http://schemas.microsoft.com/office/drawing/2016/5/10/chartex" xmlns:cx5="http://schemas.microsoft.com/office/drawing/2016/5/11/chartex" xmlns:cx6="http://schemas.microsoft.com/office/drawing/2016/5/12/chartex" xmlns:cx7="http://schemas.microsoft.com/office/drawing/2016/5/13/chartex" xmlns:cx8="http://schemas.microsoft.com/office/drawing/2016/5/14/chartex" xmlns:mc="http://schemas.openxmlformats.org/markup-compatibility/2006" xmlns:aink="http://schemas.microsoft.com/office/drawing/2016/ink" xmlns:am3d="http://schemas.microsoft.com/office/drawing/2017/model3d" xmlns:o="urn:schemas-microsoft-com:office:office" xmlns:r="http://schemas.openxmlformats.org/officeDocument/2006/relationships" xmlns:m="http://schemas.openxmlformats.org/officeDocument/2006/math" xmlns:v="urn:schemas-microsoft-com:vml" xmlns:wp14="http://schemas.microsoft.com/office/word/2010/wordprocessingDrawing" xmlns:wp="http://schemas.openxmlformats.org/drawingml/2006/wordprocessingDrawing" xmlns:w10="urn:schemas-microsoft-com:office:word" xmlns:w="http://schemas.openxmlformats.org/wordprocessingml/2006/main" xmlns:w14="http://schemas.microsoft.com/office/word/2010/wordml" xmlns:w15="http://schemas.microsoft.com/office/word/2012/wordml" xmlns:w16cid="http://schemas.microsoft.com/office/word/2016/wordml/cid" xmlns:w16se="http://schemas.microsoft.com/office/word/2015/wordml/symex" xmlns:wpg="http://schemas.microsoft.com/office/word/2010/wordprocessingGroup" xmlns:wpi="http://schemas.microsoft.com/office/word/2010/wordprocessingInk" xmlns:wne="http://schemas.microsoft.com/office/word/2006/wordml" xmlns:wps="http://schemas.microsoft.com/office/word/2010/wordprocessingShape" mc:Ignorable="w14 w15 w16se w16cid wp14">
+<w:endnotes xmlns:wpc="http://schemas.microsoft.com/office/word/2010/wordprocessingCanvas" xmlns:cx="http://schemas.microsoft.com/office/drawing/2014/chartex" xmlns:cx1="http://schemas.microsoft.com/office/drawing/2015/9/8/chartex" xmlns:cx2="http://schemas.microsoft.com/office/drawing/2015/10/21/chartex" xmlns:cx3="http://schemas.microsoft.com/office/drawing/2016/5/9/chartex" xmlns:cx4="http://schemas.microsoft.com/office/drawing/2016/5/10/chartex" xmlns:cx5="http://schemas.microsoft.com/office/drawing/2016/5/11/chartex" xmlns:cx6="http://schemas.microsoft.com/office/drawing/2016/5/12/chartex" xmlns:cx7="http://schemas.microsoft.com/office/drawing/2016/5/13/chartex" xmlns:cx8="http://schemas.microsoft.com/office/drawing/2016/5/14/chartex" xmlns:mc="http://schemas.openxmlformats.org/markup-compatibility/2006" xmlns:aink="http://schemas.microsoft.com/office/drawing/2016/ink" xmlns:am3d="http://schemas.microsoft.com/office/drawing/2017/model3d" xmlns:o="urn:schemas-microsoft-com:office:office" xmlns:r="http://schemas.openxmlformats.org/officeDocument/2006/relationships" xmlns:m="http://schemas.openxmlformats.org/officeDocument/2006/math" xmlns:v="urn:schemas-microsoft-com:vml" xmlns:wp14="http://schemas.microsoft.com/office/word/2010/wordprocessingDrawing" xmlns:wp="http://schemas.openxmlformats.org/drawingml/2006/wordprocessingDrawing" xmlns:w10="urn:schemas-microsoft-com:office:word" xmlns:w="http://schemas.openxmlformats.org/wordprocessingml/2006/main" xmlns:w14="http://schemas.microsoft.com/office/word/2010/wordml" xmlns:w15="http://schemas.microsoft.com/office/word/2012/wordml" xmlns:w16cex="http://schemas.microsoft.com/office/word/2018/wordml/cex" xmlns:w16cid="http://schemas.microsoft.com/office/word/2016/wordml/cid" xmlns:w16="http://schemas.microsoft.com/office/word/2018/wordml" xmlns:w16se="http://schemas.microsoft.com/office/word/2015/wordml/symex" xmlns:wpg="http://schemas.microsoft.com/office/word/2010/wordprocessingGroup" xmlns:wpi="http://schemas.microsoft.com/office/word/2010/wordprocessingInk" xmlns:wne="http://schemas.microsoft.com/office/word/2006/wordml" xmlns:wps="http://schemas.microsoft.com/office/word/2010/wordprocessingShape" mc:Ignorable="w14 w15 w16se w16cid w16 w16cex wp14">
   <w:endnote w:type="separator" w:id="-1">
     <w:p>
       <w:pPr>
@@ -993,7 +987,7 @@
 </file>
 
 <file path=word/footer1.xml><?xml version="1.0" encoding="utf-8"?>
-<w:ftr xmlns:wpc="http://schemas.microsoft.com/office/word/2010/wordprocessingCanvas" xmlns:cx="http://schemas.microsoft.com/office/drawing/2014/chartex" xmlns:cx1="http://schemas.microsoft.com/office/drawing/2015/9/8/chartex" xmlns:cx2="http://schemas.microsoft.com/office/drawing/2015/10/21/chartex" xmlns:cx3="http://schemas.microsoft.com/office/drawing/2016/5/9/chartex" xmlns:cx4="http://schemas.microsoft.com/office/drawing/2016/5/10/chartex" xmlns:cx5="http://schemas.microsoft.com/office/drawing/2016/5/11/chartex" xmlns:cx6="http://schemas.microsoft.com/office/drawing/2016/5/12/chartex" xmlns:cx7="http://schemas.microsoft.com/office/drawing/2016/5/13/chartex" xmlns:cx8="http://schemas.microsoft.com/office/drawing/2016/5/14/chartex" xmlns:mc="http://schemas.openxmlformats.org/markup-compatibility/2006" xmlns:aink="http://schemas.microsoft.com/office/drawing/2016/ink" xmlns:am3d="http://schemas.microsoft.com/office/drawing/2017/model3d" xmlns:o="urn:schemas-microsoft-com:office:office" xmlns:r="http://schemas.openxmlformats.org/officeDocument/2006/relationships" xmlns:m="http://schemas.openxmlformats.org/officeDocument/2006/math" xmlns:v="urn:schemas-microsoft-com:vml" xmlns:wp14="http://schemas.microsoft.com/office/word/2010/wordprocessingDrawing" xmlns:wp="http://schemas.openxmlformats.org/drawingml/2006/wordprocessingDrawing" xmlns:w10="urn:schemas-microsoft-com:office:word" xmlns:w="http://schemas.openxmlformats.org/wordprocessingml/2006/main" xmlns:w14="http://schemas.microsoft.com/office/word/2010/wordml" xmlns:w15="http://schemas.microsoft.com/office/word/2012/wordml" xmlns:w16cid="http://schemas.microsoft.com/office/word/2016/wordml/cid" xmlns:w16se="http://schemas.microsoft.com/office/word/2015/wordml/symex" xmlns:wpg="http://schemas.microsoft.com/office/word/2010/wordprocessingGroup" xmlns:wpi="http://schemas.microsoft.com/office/word/2010/wordprocessingInk" xmlns:wne="http://schemas.microsoft.com/office/word/2006/wordml" xmlns:wps="http://schemas.microsoft.com/office/word/2010/wordprocessingShape" mc:Ignorable="w14 w15 w16se w16cid wp14">
+<w:ftr xmlns:wpc="http://schemas.microsoft.com/office/word/2010/wordprocessingCanvas" xmlns:cx="http://schemas.microsoft.com/office/drawing/2014/chartex" xmlns:cx1="http://schemas.microsoft.com/office/drawing/2015/9/8/chartex" xmlns:cx2="http://schemas.microsoft.com/office/drawing/2015/10/21/chartex" xmlns:cx3="http://schemas.microsoft.com/office/drawing/2016/5/9/chartex" xmlns:cx4="http://schemas.microsoft.com/office/drawing/2016/5/10/chartex" xmlns:cx5="http://schemas.microsoft.com/office/drawing/2016/5/11/chartex" xmlns:cx6="http://schemas.microsoft.com/office/drawing/2016/5/12/chartex" xmlns:cx7="http://schemas.microsoft.com/office/drawing/2016/5/13/chartex" xmlns:cx8="http://schemas.microsoft.com/office/drawing/2016/5/14/chartex" xmlns:mc="http://schemas.openxmlformats.org/markup-compatibility/2006" xmlns:aink="http://schemas.microsoft.com/office/drawing/2016/ink" xmlns:am3d="http://schemas.microsoft.com/office/drawing/2017/model3d" xmlns:o="urn:schemas-microsoft-com:office:office" xmlns:r="http://schemas.openxmlformats.org/officeDocument/2006/relationships" xmlns:m="http://schemas.openxmlformats.org/officeDocument/2006/math" xmlns:v="urn:schemas-microsoft-com:vml" xmlns:wp14="http://schemas.microsoft.com/office/word/2010/wordprocessingDrawing" xmlns:wp="http://schemas.openxmlformats.org/drawingml/2006/wordprocessingDrawing" xmlns:w10="urn:schemas-microsoft-com:office:word" xmlns:w="http://schemas.openxmlformats.org/wordprocessingml/2006/main" xmlns:w14="http://schemas.microsoft.com/office/word/2010/wordml" xmlns:w15="http://schemas.microsoft.com/office/word/2012/wordml" xmlns:w16cex="http://schemas.microsoft.com/office/word/2018/wordml/cex" xmlns:w16cid="http://schemas.microsoft.com/office/word/2016/wordml/cid" xmlns:w16="http://schemas.microsoft.com/office/word/2018/wordml" xmlns:w16se="http://schemas.microsoft.com/office/word/2015/wordml/symex" xmlns:wpg="http://schemas.microsoft.com/office/word/2010/wordprocessingGroup" xmlns:wpi="http://schemas.microsoft.com/office/word/2010/wordprocessingInk" xmlns:wne="http://schemas.microsoft.com/office/word/2006/wordml" xmlns:wps="http://schemas.microsoft.com/office/word/2010/wordprocessingShape" mc:Ignorable="w14 w15 w16se w16cid w16 w16cex wp14">
   <w:sdt>
     <w:sdtPr>
       <w:id w:val="-359596814"/>
@@ -1010,7 +1004,7 @@
     <w:sdtContent>
       <w:p>
         <w:pPr>
-          <w:pStyle w:val="Footer"/>
+          <w:pStyle w:val="a8"/>
         </w:pPr>
         <w:r>
           <w:fldChar w:fldCharType="begin"/>
@@ -1040,7 +1034,7 @@
 </file>
 
 <file path=word/footnotes.xml><?xml version="1.0" encoding="utf-8"?>
-<w:footnotes xmlns:wpc="http://schemas.microsoft.com/office/word/2010/wordprocessingCanvas" xmlns:cx="http://schemas.microsoft.com/office/drawing/2014/chartex" xmlns:cx1="http://schemas.microsoft.com/office/drawing/2015/9/8/chartex" xmlns:cx2="http://schemas.microsoft.com/office/drawing/2015/10/21/chartex" xmlns:cx3="http://schemas.microsoft.com/office/drawing/2016/5/9/chartex" xmlns:cx4="http://schemas.microsoft.com/office/drawing/2016/5/10/chartex" xmlns:cx5="http://schemas.microsoft.com/office/drawing/2016/5/11/chartex" xmlns:cx6="http://schemas.microsoft.com/office/drawing/2016/5/12/chartex" xmlns:cx7="http://schemas.microsoft.com/office/drawing/2016/5/13/chartex" xmlns:cx8="http://schemas.microsoft.com/office/drawing/2016/5/14/chartex" xmlns:mc="http://schemas.openxmlformats.org/markup-compatibility/2006" xmlns:aink="http://schemas.microsoft.com/office/drawing/2016/ink" xmlns:am3d="http://schemas.microsoft.com/office/drawing/2017/model3d" xmlns:o="urn:schemas-microsoft-com:office:office" xmlns:r="http://schemas.openxmlformats.org/officeDocument/2006/relationships" xmlns:m="http://schemas.openxmlformats.org/officeDocument/2006/math" xmlns:v="urn:schemas-microsoft-com:vml" xmlns:wp14="http://schemas.microsoft.com/office/word/2010/wordprocessingDrawing" xmlns:wp="http://schemas.openxmlformats.org/drawingml/2006/wordprocessingDrawing" xmlns:w10="urn:schemas-microsoft-com:office:word" xmlns:w="http://schemas.openxmlformats.org/wordprocessingml/2006/main" xmlns:w14="http://schemas.microsoft.com/office/word/2010/wordml" xmlns:w15="http://schemas.microsoft.com/office/word/2012/wordml" xmlns:w16cid="http://schemas.microsoft.com/office/word/2016/wordml/cid" xmlns:w16se="http://schemas.microsoft.com/office/word/2015/wordml/symex" xmlns:wpg="http://schemas.microsoft.com/office/word/2010/wordprocessingGroup" xmlns:wpi="http://schemas.microsoft.com/office/word/2010/wordprocessingInk" xmlns:wne="http://schemas.microsoft.com/office/word/2006/wordml" xmlns:wps="http://schemas.microsoft.com/office/word/2010/wordprocessingShape" mc:Ignorable="w14 w15 w16se w16cid wp14">
+<w:footnotes xmlns:wpc="http://schemas.microsoft.com/office/word/2010/wordprocessingCanvas" xmlns:cx="http://schemas.microsoft.com/office/drawing/2014/chartex" xmlns:cx1="http://schemas.microsoft.com/office/drawing/2015/9/8/chartex" xmlns:cx2="http://schemas.microsoft.com/office/drawing/2015/10/21/chartex" xmlns:cx3="http://schemas.microsoft.com/office/drawing/2016/5/9/chartex" xmlns:cx4="http://schemas.microsoft.com/office/drawing/2016/5/10/chartex" xmlns:cx5="http://schemas.microsoft.com/office/drawing/2016/5/11/chartex" xmlns:cx6="http://schemas.microsoft.com/office/drawing/2016/5/12/chartex" xmlns:cx7="http://schemas.microsoft.com/office/drawing/2016/5/13/chartex" xmlns:cx8="http://schemas.microsoft.com/office/drawing/2016/5/14/chartex" xmlns:mc="http://schemas.openxmlformats.org/markup-compatibility/2006" xmlns:aink="http://schemas.microsoft.com/office/drawing/2016/ink" xmlns:am3d="http://schemas.microsoft.com/office/drawing/2017/model3d" xmlns:o="urn:schemas-microsoft-com:office:office" xmlns:r="http://schemas.openxmlformats.org/officeDocument/2006/relationships" xmlns:m="http://schemas.openxmlformats.org/officeDocument/2006/math" xmlns:v="urn:schemas-microsoft-com:vml" xmlns:wp14="http://schemas.microsoft.com/office/word/2010/wordprocessingDrawing" xmlns:wp="http://schemas.openxmlformats.org/drawingml/2006/wordprocessingDrawing" xmlns:w10="urn:schemas-microsoft-com:office:word" xmlns:w="http://schemas.openxmlformats.org/wordprocessingml/2006/main" xmlns:w14="http://schemas.microsoft.com/office/word/2010/wordml" xmlns:w15="http://schemas.microsoft.com/office/word/2012/wordml" xmlns:w16cex="http://schemas.microsoft.com/office/word/2018/wordml/cex" xmlns:w16cid="http://schemas.microsoft.com/office/word/2016/wordml/cid" xmlns:w16="http://schemas.microsoft.com/office/word/2018/wordml" xmlns:w16se="http://schemas.microsoft.com/office/word/2015/wordml/symex" xmlns:wpg="http://schemas.microsoft.com/office/word/2010/wordprocessingGroup" xmlns:wpi="http://schemas.microsoft.com/office/word/2010/wordprocessingInk" xmlns:wne="http://schemas.microsoft.com/office/word/2006/wordml" xmlns:wps="http://schemas.microsoft.com/office/word/2010/wordprocessingShape" mc:Ignorable="w14 w15 w16se w16cid w16 w16cex wp14">
   <w:footnote w:type="separator" w:id="-1">
     <w:p>
       <w:pPr>
@@ -1065,7 +1059,7 @@
 </file>
 
 <file path=word/numbering.xml><?xml version="1.0" encoding="utf-8"?>
-<w:numbering xmlns:wpc="http://schemas.microsoft.com/office/word/2010/wordprocessingCanvas" xmlns:cx="http://schemas.microsoft.com/office/drawing/2014/chartex" xmlns:cx1="http://schemas.microsoft.com/office/drawing/2015/9/8/chartex" xmlns:cx2="http://schemas.microsoft.com/office/drawing/2015/10/21/chartex" xmlns:cx3="http://schemas.microsoft.com/office/drawing/2016/5/9/chartex" xmlns:cx4="http://schemas.microsoft.com/office/drawing/2016/5/10/chartex" xmlns:cx5="http://schemas.microsoft.com/office/drawing/2016/5/11/chartex" xmlns:cx6="http://schemas.microsoft.com/office/drawing/2016/5/12/chartex" xmlns:cx7="http://schemas.microsoft.com/office/drawing/2016/5/13/chartex" xmlns:cx8="http://schemas.microsoft.com/office/drawing/2016/5/14/chartex" xmlns:mc="http://schemas.openxmlformats.org/markup-compatibility/2006" xmlns:aink="http://schemas.microsoft.com/office/drawing/2016/ink" xmlns:am3d="http://schemas.microsoft.com/office/drawing/2017/model3d" xmlns:o="urn:schemas-microsoft-com:office:office" xmlns:r="http://schemas.openxmlformats.org/officeDocument/2006/relationships" xmlns:m="http://schemas.openxmlformats.org/officeDocument/2006/math" xmlns:v="urn:schemas-microsoft-com:vml" xmlns:wp14="http://schemas.microsoft.com/office/word/2010/wordprocessingDrawing" xmlns:wp="http://schemas.openxmlformats.org/drawingml/2006/wordprocessingDrawing" xmlns:w10="urn:schemas-microsoft-com:office:word" xmlns:w="http://schemas.openxmlformats.org/wordprocessingml/2006/main" xmlns:w14="http://schemas.microsoft.com/office/word/2010/wordml" xmlns:w15="http://schemas.microsoft.com/office/word/2012/wordml" xmlns:w16cid="http://schemas.microsoft.com/office/word/2016/wordml/cid" xmlns:w16se="http://schemas.microsoft.com/office/word/2015/wordml/symex" xmlns:wpg="http://schemas.microsoft.com/office/word/2010/wordprocessingGroup" xmlns:wpi="http://schemas.microsoft.com/office/word/2010/wordprocessingInk" xmlns:wne="http://schemas.microsoft.com/office/word/2006/wordml" xmlns:wps="http://schemas.microsoft.com/office/word/2010/wordprocessingShape" mc:Ignorable="w14 w15 w16se w16cid wp14">
+<w:numbering xmlns:wpc="http://schemas.microsoft.com/office/word/2010/wordprocessingCanvas" xmlns:cx="http://schemas.microsoft.com/office/drawing/2014/chartex" xmlns:cx1="http://schemas.microsoft.com/office/drawing/2015/9/8/chartex" xmlns:cx2="http://schemas.microsoft.com/office/drawing/2015/10/21/chartex" xmlns:cx3="http://schemas.microsoft.com/office/drawing/2016/5/9/chartex" xmlns:cx4="http://schemas.microsoft.com/office/drawing/2016/5/10/chartex" xmlns:cx5="http://schemas.microsoft.com/office/drawing/2016/5/11/chartex" xmlns:cx6="http://schemas.microsoft.com/office/drawing/2016/5/12/chartex" xmlns:cx7="http://schemas.microsoft.com/office/drawing/2016/5/13/chartex" xmlns:cx8="http://schemas.microsoft.com/office/drawing/2016/5/14/chartex" xmlns:mc="http://schemas.openxmlformats.org/markup-compatibility/2006" xmlns:aink="http://schemas.microsoft.com/office/drawing/2016/ink" xmlns:am3d="http://schemas.microsoft.com/office/drawing/2017/model3d" xmlns:o="urn:schemas-microsoft-com:office:office" xmlns:r="http://schemas.openxmlformats.org/officeDocument/2006/relationships" xmlns:m="http://schemas.openxmlformats.org/officeDocument/2006/math" xmlns:v="urn:schemas-microsoft-com:vml" xmlns:wp14="http://schemas.microsoft.com/office/word/2010/wordprocessingDrawing" xmlns:wp="http://schemas.openxmlformats.org/drawingml/2006/wordprocessingDrawing" xmlns:w10="urn:schemas-microsoft-com:office:word" xmlns:w="http://schemas.openxmlformats.org/wordprocessingml/2006/main" xmlns:w14="http://schemas.microsoft.com/office/word/2010/wordml" xmlns:w15="http://schemas.microsoft.com/office/word/2012/wordml" xmlns:w16cex="http://schemas.microsoft.com/office/word/2018/wordml/cex" xmlns:w16cid="http://schemas.microsoft.com/office/word/2016/wordml/cid" xmlns:w16="http://schemas.microsoft.com/office/word/2018/wordml" xmlns:w16se="http://schemas.microsoft.com/office/word/2015/wordml/symex" xmlns:wpg="http://schemas.microsoft.com/office/word/2010/wordprocessingGroup" xmlns:wpi="http://schemas.microsoft.com/office/word/2010/wordprocessingInk" xmlns:wne="http://schemas.microsoft.com/office/word/2006/wordml" xmlns:wps="http://schemas.microsoft.com/office/word/2010/wordprocessingShape" mc:Ignorable="w14 w15 w16se w16cid w16 w16cex wp14">
   <w:abstractNum w:abstractNumId="0" w15:restartNumberingAfterBreak="0">
     <w:nsid w:val="FFFFFF88"/>
     <w:multiLevelType w:val="singleLevel"/>
@@ -1090,7 +1084,7 @@
     <w:lvl w:ilvl="0">
       <w:start w:val="1"/>
       <w:numFmt w:val="bullet"/>
-      <w:pStyle w:val="ListBullet"/>
+      <w:pStyle w:val="a"/>
       <w:lvlText w:val=""/>
       <w:lvlJc w:val="left"/>
       <w:pPr>
@@ -1617,7 +1611,7 @@
 </file>
 
 <file path=word/styles.xml><?xml version="1.0" encoding="utf-8"?>
-<w:styles xmlns:mc="http://schemas.openxmlformats.org/markup-compatibility/2006" xmlns:r="http://schemas.openxmlformats.org/officeDocument/2006/relationships" xmlns:w="http://schemas.openxmlformats.org/wordprocessingml/2006/main" xmlns:w14="http://schemas.microsoft.com/office/word/2010/wordml" xmlns:w15="http://schemas.microsoft.com/office/word/2012/wordml" xmlns:w16cid="http://schemas.microsoft.com/office/word/2016/wordml/cid" xmlns:w16se="http://schemas.microsoft.com/office/word/2015/wordml/symex" mc:Ignorable="w14 w15 w16se w16cid">
+<w:styles xmlns:mc="http://schemas.openxmlformats.org/markup-compatibility/2006" xmlns:r="http://schemas.openxmlformats.org/officeDocument/2006/relationships" xmlns:w="http://schemas.openxmlformats.org/wordprocessingml/2006/main" xmlns:w14="http://schemas.microsoft.com/office/word/2010/wordml" xmlns:w15="http://schemas.microsoft.com/office/word/2012/wordml" xmlns:w16cex="http://schemas.microsoft.com/office/word/2018/wordml/cex" xmlns:w16cid="http://schemas.microsoft.com/office/word/2016/wordml/cid" xmlns:w16="http://schemas.microsoft.com/office/word/2018/wordml" xmlns:w16se="http://schemas.microsoft.com/office/word/2015/wordml/symex" mc:Ignorable="w14 w15 w16se w16cid w16 w16cex">
   <w:docDefaults>
     <w:rPrDefault>
       <w:rPr>
@@ -1633,7 +1627,7 @@
       </w:pPr>
     </w:pPrDefault>
   </w:docDefaults>
-  <w:latentStyles w:defLockedState="0" w:defUIPriority="99" w:defSemiHidden="0" w:defUnhideWhenUsed="0" w:defQFormat="0" w:count="377">
+  <w:latentStyles w:defLockedState="0" w:defUIPriority="99" w:defSemiHidden="0" w:defUnhideWhenUsed="0" w:defQFormat="0" w:count="376">
     <w:lsdException w:name="Normal" w:uiPriority="0" w:qFormat="1"/>
     <w:lsdException w:name="heading 1" w:uiPriority="9" w:qFormat="1"/>
     <w:lsdException w:name="heading 2" w:uiPriority="9" w:qFormat="1"/>
@@ -1781,8 +1775,11 @@
     <w:lsdException w:name="Table 3D effects 3" w:semiHidden="1" w:unhideWhenUsed="1"/>
     <w:lsdException w:name="Table Contemporary" w:semiHidden="1" w:unhideWhenUsed="1"/>
     <w:lsdException w:name="Table Elegant" w:semiHidden="1" w:unhideWhenUsed="1"/>
+    <w:lsdException w:name="Table Professional" w:semiHidden="1" w:unhideWhenUsed="1"/>
     <w:lsdException w:name="Table Subtle 1" w:semiHidden="1" w:unhideWhenUsed="1"/>
     <w:lsdException w:name="Table Subtle 2" w:semiHidden="1" w:unhideWhenUsed="1"/>
+    <w:lsdException w:name="Table Web 1" w:semiHidden="1" w:unhideWhenUsed="1"/>
+    <w:lsdException w:name="Table Web 2" w:semiHidden="1" w:unhideWhenUsed="1"/>
     <w:lsdException w:name="Table Web 3" w:semiHidden="1" w:unhideWhenUsed="1"/>
     <w:lsdException w:name="Balloon Text" w:semiHidden="1" w:unhideWhenUsed="1"/>
     <w:lsdException w:name="Table Grid" w:uiPriority="59"/>
@@ -2007,16 +2004,15 @@
     <w:lsdException w:name="Hashtag" w:semiHidden="1" w:unhideWhenUsed="1"/>
     <w:lsdException w:name="Unresolved Mention" w:semiHidden="1" w:unhideWhenUsed="1"/>
     <w:lsdException w:name="Smart Link" w:semiHidden="1" w:unhideWhenUsed="1"/>
-    <w:lsdException w:name="Smart Link Error" w:semiHidden="1" w:unhideWhenUsed="1"/>
   </w:latentStyles>
-  <w:style w:type="paragraph" w:default="1" w:styleId="Normal">
+  <w:style w:type="paragraph" w:default="1" w:styleId="a0">
     <w:name w:val="Normal"/>
     <w:qFormat/>
     <w:rsid w:val="003D5BF7"/>
   </w:style>
-  <w:style w:type="paragraph" w:styleId="Heading1">
+  <w:style w:type="paragraph" w:styleId="1">
     <w:name w:val="heading 1"/>
-    <w:basedOn w:val="Normal"/>
+    <w:basedOn w:val="a0"/>
     <w:uiPriority w:val="9"/>
     <w:qFormat/>
     <w:pPr>
@@ -2038,9 +2034,9 @@
       <w:szCs w:val="32"/>
     </w:rPr>
   </w:style>
-  <w:style w:type="paragraph" w:styleId="Heading2">
+  <w:style w:type="paragraph" w:styleId="2">
     <w:name w:val="heading 2"/>
-    <w:basedOn w:val="Normal"/>
+    <w:basedOn w:val="a0"/>
     <w:uiPriority w:val="9"/>
     <w:qFormat/>
     <w:pPr>
@@ -2055,9 +2051,9 @@
       <w:szCs w:val="28"/>
     </w:rPr>
   </w:style>
-  <w:style w:type="paragraph" w:styleId="Heading3">
+  <w:style w:type="paragraph" w:styleId="3">
     <w:name w:val="heading 3"/>
-    <w:basedOn w:val="Normal"/>
+    <w:basedOn w:val="a0"/>
     <w:uiPriority w:val="9"/>
     <w:qFormat/>
     <w:rsid w:val="00D62E01"/>
@@ -2072,10 +2068,10 @@
       <w:szCs w:val="22"/>
     </w:rPr>
   </w:style>
-  <w:style w:type="paragraph" w:styleId="Heading4">
+  <w:style w:type="paragraph" w:styleId="4">
     <w:name w:val="heading 4"/>
-    <w:basedOn w:val="Normal"/>
-    <w:link w:val="Heading4Char"/>
+    <w:basedOn w:val="a0"/>
+    <w:link w:val="40"/>
     <w:uiPriority w:val="9"/>
     <w:unhideWhenUsed/>
     <w:qFormat/>
@@ -2089,13 +2085,13 @@
       <w:b/>
     </w:rPr>
   </w:style>
-  <w:style w:type="character" w:default="1" w:styleId="DefaultParagraphFont">
+  <w:style w:type="character" w:default="1" w:styleId="a1">
     <w:name w:val="Default Paragraph Font"/>
     <w:uiPriority w:val="1"/>
     <w:semiHidden/>
     <w:unhideWhenUsed/>
   </w:style>
-  <w:style w:type="table" w:default="1" w:styleId="TableNormal">
+  <w:style w:type="table" w:default="1" w:styleId="a2">
     <w:name w:val="Normal Table"/>
     <w:uiPriority w:val="99"/>
     <w:semiHidden/>
@@ -2110,15 +2106,15 @@
       </w:tblCellMar>
     </w:tblPr>
   </w:style>
-  <w:style w:type="numbering" w:default="1" w:styleId="NoList">
+  <w:style w:type="numbering" w:default="1" w:styleId="a3">
     <w:name w:val="No List"/>
     <w:uiPriority w:val="99"/>
     <w:semiHidden/>
     <w:unhideWhenUsed/>
   </w:style>
-  <w:style w:type="paragraph" w:styleId="BalloonText">
+  <w:style w:type="paragraph" w:styleId="a4">
     <w:name w:val="Balloon Text"/>
-    <w:basedOn w:val="Normal"/>
+    <w:basedOn w:val="a0"/>
     <w:semiHidden/>
     <w:rPr>
       <w:rFonts w:ascii="Tahoma" w:hAnsi="Tahoma" w:cs="Tahoma"/>
@@ -2126,19 +2122,19 @@
       <w:szCs w:val="16"/>
     </w:rPr>
   </w:style>
-  <w:style w:type="character" w:customStyle="1" w:styleId="Heading4Char">
-    <w:name w:val="Heading 4 Char"/>
-    <w:basedOn w:val="DefaultParagraphFont"/>
-    <w:link w:val="Heading4"/>
+  <w:style w:type="character" w:customStyle="1" w:styleId="40">
+    <w:name w:val="标题 4 字符"/>
+    <w:basedOn w:val="a1"/>
+    <w:link w:val="4"/>
     <w:uiPriority w:val="9"/>
     <w:rsid w:val="00D60069"/>
     <w:rPr>
       <w:b/>
     </w:rPr>
   </w:style>
-  <w:style w:type="paragraph" w:styleId="ListBullet">
+  <w:style w:type="paragraph" w:styleId="a">
     <w:name w:val="List Bullet"/>
-    <w:basedOn w:val="Normal"/>
+    <w:basedOn w:val="a0"/>
     <w:uiPriority w:val="10"/>
     <w:qFormat/>
     <w:pPr>
@@ -2148,9 +2144,9 @@
       <w:contextualSpacing/>
     </w:pPr>
   </w:style>
-  <w:style w:type="table" w:styleId="TableGrid">
+  <w:style w:type="table" w:styleId="a5">
     <w:name w:val="Table Grid"/>
-    <w:basedOn w:val="TableNormal"/>
+    <w:basedOn w:val="a2"/>
     <w:uiPriority w:val="59"/>
     <w:tblPr>
       <w:tblBorders>
@@ -2163,50 +2159,50 @@
       </w:tblBorders>
     </w:tblPr>
   </w:style>
-  <w:style w:type="paragraph" w:styleId="Header">
+  <w:style w:type="paragraph" w:styleId="a6">
     <w:name w:val="header"/>
-    <w:basedOn w:val="Normal"/>
-    <w:link w:val="HeaderChar"/>
+    <w:basedOn w:val="a0"/>
+    <w:link w:val="a7"/>
     <w:uiPriority w:val="99"/>
     <w:unhideWhenUsed/>
     <w:pPr>
       <w:spacing w:before="0" w:after="0"/>
     </w:pPr>
   </w:style>
-  <w:style w:type="character" w:customStyle="1" w:styleId="HeaderChar">
-    <w:name w:val="Header Char"/>
-    <w:basedOn w:val="DefaultParagraphFont"/>
-    <w:link w:val="Header"/>
+  <w:style w:type="character" w:customStyle="1" w:styleId="a7">
+    <w:name w:val="页眉 字符"/>
+    <w:basedOn w:val="a1"/>
+    <w:link w:val="a6"/>
     <w:uiPriority w:val="99"/>
     <w:rPr>
       <w:rFonts w:asciiTheme="minorHAnsi" w:hAnsiTheme="minorHAnsi"/>
       <w:sz w:val="19"/>
     </w:rPr>
   </w:style>
-  <w:style w:type="paragraph" w:styleId="Footer">
+  <w:style w:type="paragraph" w:styleId="a8">
     <w:name w:val="footer"/>
-    <w:basedOn w:val="Normal"/>
-    <w:link w:val="FooterChar"/>
+    <w:basedOn w:val="a0"/>
+    <w:link w:val="a9"/>
     <w:uiPriority w:val="99"/>
     <w:unhideWhenUsed/>
     <w:pPr>
       <w:spacing w:before="0" w:after="0"/>
     </w:pPr>
   </w:style>
-  <w:style w:type="character" w:customStyle="1" w:styleId="FooterChar">
-    <w:name w:val="Footer Char"/>
-    <w:basedOn w:val="DefaultParagraphFont"/>
-    <w:link w:val="Footer"/>
+  <w:style w:type="character" w:customStyle="1" w:styleId="a9">
+    <w:name w:val="页脚 字符"/>
+    <w:basedOn w:val="a1"/>
+    <w:link w:val="a8"/>
     <w:uiPriority w:val="99"/>
     <w:rPr>
       <w:rFonts w:asciiTheme="minorHAnsi" w:hAnsiTheme="minorHAnsi"/>
       <w:sz w:val="19"/>
     </w:rPr>
   </w:style>
-  <w:style w:type="paragraph" w:styleId="Title">
+  <w:style w:type="paragraph" w:styleId="aa">
     <w:name w:val="Title"/>
-    <w:basedOn w:val="Normal"/>
-    <w:link w:val="TitleChar"/>
+    <w:basedOn w:val="a0"/>
+    <w:link w:val="ab"/>
     <w:uiPriority w:val="1"/>
     <w:qFormat/>
     <w:rsid w:val="001E0877"/>
@@ -2222,10 +2218,10 @@
       <w:szCs w:val="56"/>
     </w:rPr>
   </w:style>
-  <w:style w:type="character" w:customStyle="1" w:styleId="TitleChar">
-    <w:name w:val="Title Char"/>
-    <w:basedOn w:val="DefaultParagraphFont"/>
-    <w:link w:val="Title"/>
+  <w:style w:type="character" w:customStyle="1" w:styleId="ab">
+    <w:name w:val="标题 字符"/>
+    <w:basedOn w:val="a1"/>
+    <w:link w:val="aa"/>
     <w:uiPriority w:val="1"/>
     <w:rsid w:val="001E0877"/>
     <w:rPr>
@@ -2236,9 +2232,9 @@
       <w:szCs w:val="56"/>
     </w:rPr>
   </w:style>
-  <w:style w:type="table" w:styleId="GridTable1Light">
+  <w:style w:type="table" w:styleId="10">
     <w:name w:val="Grid Table 1 Light"/>
-    <w:basedOn w:val="TableNormal"/>
+    <w:basedOn w:val="a2"/>
     <w:uiPriority w:val="46"/>
     <w:rsid w:val="00D60069"/>
     <w:pPr>
@@ -2293,9 +2289,9 @@
       </w:rPr>
     </w:tblStylePr>
   </w:style>
-  <w:style w:type="table" w:styleId="PlainTable5">
+  <w:style w:type="table" w:styleId="5">
     <w:name w:val="Plain Table 5"/>
-    <w:basedOn w:val="TableNormal"/>
+    <w:basedOn w:val="a2"/>
     <w:uiPriority w:val="45"/>
     <w:rsid w:val="00E048B4"/>
     <w:pPr>
@@ -2413,9 +2409,9 @@
       </w:tcPr>
     </w:tblStylePr>
   </w:style>
-  <w:style w:type="paragraph" w:styleId="ListParagraph">
+  <w:style w:type="paragraph" w:styleId="ac">
     <w:name w:val="List Paragraph"/>
-    <w:basedOn w:val="Normal"/>
+    <w:basedOn w:val="a0"/>
     <w:uiPriority w:val="34"/>
     <w:unhideWhenUsed/>
     <w:qFormat/>
@@ -2429,7 +2425,7 @@
 </file>
 
 <file path=word/glossary/document.xml><?xml version="1.0" encoding="utf-8"?>
-<w:glossaryDocument xmlns:wpc="http://schemas.microsoft.com/office/word/2010/wordprocessingCanvas" xmlns:cx="http://schemas.microsoft.com/office/drawing/2014/chartex" xmlns:cx1="http://schemas.microsoft.com/office/drawing/2015/9/8/chartex" xmlns:cx2="http://schemas.microsoft.com/office/drawing/2015/10/21/chartex" xmlns:cx3="http://schemas.microsoft.com/office/drawing/2016/5/9/chartex" xmlns:cx4="http://schemas.microsoft.com/office/drawing/2016/5/10/chartex" xmlns:cx5="http://schemas.microsoft.com/office/drawing/2016/5/11/chartex" xmlns:cx6="http://schemas.microsoft.com/office/drawing/2016/5/12/chartex" xmlns:cx7="http://schemas.microsoft.com/office/drawing/2016/5/13/chartex" xmlns:cx8="http://schemas.microsoft.com/office/drawing/2016/5/14/chartex" xmlns:mc="http://schemas.openxmlformats.org/markup-compatibility/2006" xmlns:aink="http://schemas.microsoft.com/office/drawing/2016/ink" xmlns:am3d="http://schemas.microsoft.com/office/drawing/2017/model3d" xmlns:o="urn:schemas-microsoft-com:office:office" xmlns:r="http://schemas.openxmlformats.org/officeDocument/2006/relationships" xmlns:m="http://schemas.openxmlformats.org/officeDocument/2006/math" xmlns:v="urn:schemas-microsoft-com:vml" xmlns:wp14="http://schemas.microsoft.com/office/word/2010/wordprocessingDrawing" xmlns:wp="http://schemas.openxmlformats.org/drawingml/2006/wordprocessingDrawing" xmlns:w10="urn:schemas-microsoft-com:office:word" xmlns:w="http://schemas.openxmlformats.org/wordprocessingml/2006/main" xmlns:w14="http://schemas.microsoft.com/office/word/2010/wordml" xmlns:w15="http://schemas.microsoft.com/office/word/2012/wordml" xmlns:w16cid="http://schemas.microsoft.com/office/word/2016/wordml/cid" xmlns:w16se="http://schemas.microsoft.com/office/word/2015/wordml/symex" xmlns:wpg="http://schemas.microsoft.com/office/word/2010/wordprocessingGroup" xmlns:wpi="http://schemas.microsoft.com/office/word/2010/wordprocessingInk" xmlns:wne="http://schemas.microsoft.com/office/word/2006/wordml" xmlns:wps="http://schemas.microsoft.com/office/word/2010/wordprocessingShape" mc:Ignorable="w14 w15 w16se w16cid wp14">
+<w:glossaryDocument xmlns:wpc="http://schemas.microsoft.com/office/word/2010/wordprocessingCanvas" xmlns:cx="http://schemas.microsoft.com/office/drawing/2014/chartex" xmlns:cx1="http://schemas.microsoft.com/office/drawing/2015/9/8/chartex" xmlns:cx2="http://schemas.microsoft.com/office/drawing/2015/10/21/chartex" xmlns:cx3="http://schemas.microsoft.com/office/drawing/2016/5/9/chartex" xmlns:cx4="http://schemas.microsoft.com/office/drawing/2016/5/10/chartex" xmlns:cx5="http://schemas.microsoft.com/office/drawing/2016/5/11/chartex" xmlns:cx6="http://schemas.microsoft.com/office/drawing/2016/5/12/chartex" xmlns:cx7="http://schemas.microsoft.com/office/drawing/2016/5/13/chartex" xmlns:cx8="http://schemas.microsoft.com/office/drawing/2016/5/14/chartex" xmlns:mc="http://schemas.openxmlformats.org/markup-compatibility/2006" xmlns:aink="http://schemas.microsoft.com/office/drawing/2016/ink" xmlns:am3d="http://schemas.microsoft.com/office/drawing/2017/model3d" xmlns:o="urn:schemas-microsoft-com:office:office" xmlns:r="http://schemas.openxmlformats.org/officeDocument/2006/relationships" xmlns:m="http://schemas.openxmlformats.org/officeDocument/2006/math" xmlns:v="urn:schemas-microsoft-com:vml" xmlns:wp14="http://schemas.microsoft.com/office/word/2010/wordprocessingDrawing" xmlns:wp="http://schemas.openxmlformats.org/drawingml/2006/wordprocessingDrawing" xmlns:w10="urn:schemas-microsoft-com:office:word" xmlns:w="http://schemas.openxmlformats.org/wordprocessingml/2006/main" xmlns:w14="http://schemas.microsoft.com/office/word/2010/wordml" xmlns:w15="http://schemas.microsoft.com/office/word/2012/wordml" xmlns:w16cex="http://schemas.microsoft.com/office/word/2018/wordml/cex" xmlns:w16cid="http://schemas.microsoft.com/office/word/2016/wordml/cid" xmlns:w16="http://schemas.microsoft.com/office/word/2018/wordml" xmlns:w16se="http://schemas.microsoft.com/office/word/2015/wordml/symex" xmlns:wpg="http://schemas.microsoft.com/office/word/2010/wordprocessingGroup" xmlns:wpi="http://schemas.microsoft.com/office/word/2010/wordprocessingInk" xmlns:wne="http://schemas.microsoft.com/office/word/2006/wordml" xmlns:wps="http://schemas.microsoft.com/office/word/2010/wordprocessingShape" mc:Ignorable="w14 w15 w16se w16cid w16 w16cex wp14">
   <w:docParts>
     <w:docPart>
       <w:docPartPr>
@@ -2670,11 +2666,11 @@
 </file>
 
 <file path=word/glossary/fontTable.xml><?xml version="1.0" encoding="utf-8"?>
-<w:fonts xmlns:mc="http://schemas.openxmlformats.org/markup-compatibility/2006" xmlns:r="http://schemas.openxmlformats.org/officeDocument/2006/relationships" xmlns:w="http://schemas.openxmlformats.org/wordprocessingml/2006/main" xmlns:w14="http://schemas.microsoft.com/office/word/2010/wordml" xmlns:w15="http://schemas.microsoft.com/office/word/2012/wordml" xmlns:w16cid="http://schemas.microsoft.com/office/word/2016/wordml/cid" xmlns:w16se="http://schemas.microsoft.com/office/word/2015/wordml/symex" mc:Ignorable="w14 w15 w16se w16cid">
+<w:fonts xmlns:mc="http://schemas.openxmlformats.org/markup-compatibility/2006" xmlns:r="http://schemas.openxmlformats.org/officeDocument/2006/relationships" xmlns:w="http://schemas.openxmlformats.org/wordprocessingml/2006/main" xmlns:w14="http://schemas.microsoft.com/office/word/2010/wordml" xmlns:w15="http://schemas.microsoft.com/office/word/2012/wordml" xmlns:w16cex="http://schemas.microsoft.com/office/word/2018/wordml/cex" xmlns:w16cid="http://schemas.microsoft.com/office/word/2016/wordml/cid" xmlns:w16="http://schemas.microsoft.com/office/word/2018/wordml" xmlns:w16se="http://schemas.microsoft.com/office/word/2015/wordml/symex" mc:Ignorable="w14 w15 w16se w16cid w16 w16cex">
   <w:font w:name="Wingdings">
     <w:panose1 w:val="05000000000000000000"/>
     <w:charset w:val="02"/>
-    <w:family w:val="decorative"/>
+    <w:family w:val="auto"/>
     <w:pitch w:val="variable"/>
     <w:sig w:usb0="00000000" w:usb1="10000000" w:usb2="00000000" w:usb3="00000000" w:csb0="80000000" w:csb1="00000000"/>
   </w:font>
@@ -2683,12 +2679,12 @@
     <w:charset w:val="00"/>
     <w:family w:val="roman"/>
     <w:pitch w:val="variable"/>
-    <w:sig w:usb0="E0002AFF" w:usb1="C0007843" w:usb2="00000009" w:usb3="00000000" w:csb0="000001FF" w:csb1="00000000"/>
+    <w:sig w:usb0="E0002EFF" w:usb1="C000785B" w:usb2="00000009" w:usb3="00000000" w:csb0="000001FF" w:csb1="00000000"/>
   </w:font>
   <w:font w:name="Symbol">
     <w:panose1 w:val="05050102010706020507"/>
     <w:charset w:val="02"/>
-    <w:family w:val="decorative"/>
+    <w:family w:val="roman"/>
     <w:pitch w:val="variable"/>
     <w:sig w:usb0="00000000" w:usb1="10000000" w:usb2="00000000" w:usb3="00000000" w:csb0="80000000" w:csb1="00000000"/>
   </w:font>
@@ -2704,7 +2700,7 @@
     <w:charset w:val="00"/>
     <w:family w:val="swiss"/>
     <w:pitch w:val="variable"/>
-    <w:sig w:usb0="E0002AFF" w:usb1="C0007843" w:usb2="00000009" w:usb3="00000000" w:csb0="000001FF" w:csb1="00000000"/>
+    <w:sig w:usb0="E0002EFF" w:usb1="C000785B" w:usb2="00000009" w:usb3="00000000" w:csb0="000001FF" w:csb1="00000000"/>
   </w:font>
   <w:font w:name="MS PGothic">
     <w:panose1 w:val="020B0600070205080204"/>
@@ -2720,42 +2716,29 @@
     <w:pitch w:val="variable"/>
     <w:sig w:usb0="E1002EFF" w:usb1="C000605B" w:usb2="00000029" w:usb3="00000000" w:csb0="000101FF" w:csb1="00000000"/>
   </w:font>
-  <w:font w:name="Calibri">
-    <w:panose1 w:val="020F0502020204030204"/>
-    <w:charset w:val="00"/>
-    <w:family w:val="swiss"/>
-    <w:pitch w:val="variable"/>
-    <w:sig w:usb0="A00002EF" w:usb1="4000207B" w:usb2="00000000" w:usb3="00000000" w:csb0="0000009F" w:csb1="00000000"/>
-  </w:font>
-  <w:font w:name="DengXian">
-    <w:altName w:val="等线"/>
+  <w:font w:name="等线">
+    <w:altName w:val="DengXian"/>
     <w:panose1 w:val="02010600030101010101"/>
     <w:charset w:val="86"/>
     <w:family w:val="auto"/>
     <w:pitch w:val="variable"/>
     <w:sig w:usb0="A00002BF" w:usb1="38CF7CFA" w:usb2="00000016" w:usb3="00000000" w:csb0="0004000F" w:csb1="00000000"/>
   </w:font>
-  <w:font w:name="DengXian Light">
-    <w:altName w:val="等线 Light"/>
+  <w:font w:name="等线 Light">
     <w:panose1 w:val="02010600030101010101"/>
     <w:charset w:val="86"/>
     <w:family w:val="auto"/>
     <w:pitch w:val="variable"/>
     <w:sig w:usb0="A00002BF" w:usb1="38CF7CFA" w:usb2="00000016" w:usb3="00000000" w:csb0="0004000F" w:csb1="00000000"/>
   </w:font>
-  <w:font w:name="Calibri Light">
-    <w:panose1 w:val="020F0302020204030204"/>
-    <w:charset w:val="00"/>
-    <w:family w:val="swiss"/>
-    <w:pitch w:val="variable"/>
-    <w:sig w:usb0="A00002EF" w:usb1="4000207B" w:usb2="00000000" w:usb3="00000000" w:csb0="0000019F" w:csb1="00000000"/>
-  </w:font>
 </w:fonts>
 </file>
 
 <file path=word/glossary/settings.xml><?xml version="1.0" encoding="utf-8"?>
-<w:settings xmlns:mc="http://schemas.openxmlformats.org/markup-compatibility/2006" xmlns:o="urn:schemas-microsoft-com:office:office" xmlns:r="http://schemas.openxmlformats.org/officeDocument/2006/relationships" xmlns:m="http://schemas.openxmlformats.org/officeDocument/2006/math" xmlns:v="urn:schemas-microsoft-com:vml" xmlns:w10="urn:schemas-microsoft-com:office:word" xmlns:w="http://schemas.openxmlformats.org/wordprocessingml/2006/main" xmlns:w14="http://schemas.microsoft.com/office/word/2010/wordml" xmlns:w15="http://schemas.microsoft.com/office/word/2012/wordml" xmlns:w16cid="http://schemas.microsoft.com/office/word/2016/wordml/cid" xmlns:w16se="http://schemas.microsoft.com/office/word/2015/wordml/symex" xmlns:sl="http://schemas.openxmlformats.org/schemaLibrary/2006/main" mc:Ignorable="w14 w15 w16se w16cid">
+<w:settings xmlns:mc="http://schemas.openxmlformats.org/markup-compatibility/2006" xmlns:o="urn:schemas-microsoft-com:office:office" xmlns:r="http://schemas.openxmlformats.org/officeDocument/2006/relationships" xmlns:m="http://schemas.openxmlformats.org/officeDocument/2006/math" xmlns:v="urn:schemas-microsoft-com:vml" xmlns:w10="urn:schemas-microsoft-com:office:word" xmlns:w="http://schemas.openxmlformats.org/wordprocessingml/2006/main" xmlns:w14="http://schemas.microsoft.com/office/word/2010/wordml" xmlns:w15="http://schemas.microsoft.com/office/word/2012/wordml" xmlns:w16cex="http://schemas.microsoft.com/office/word/2018/wordml/cex" xmlns:w16cid="http://schemas.microsoft.com/office/word/2016/wordml/cid" xmlns:w16="http://schemas.microsoft.com/office/word/2018/wordml" xmlns:w16se="http://schemas.microsoft.com/office/word/2015/wordml/symex" xmlns:sl="http://schemas.openxmlformats.org/schemaLibrary/2006/main" mc:Ignorable="w14 w15 w16se w16cid w16 w16cex">
   <w:view w:val="normal"/>
+  <w:bordersDoNotSurroundHeader/>
+  <w:bordersDoNotSurroundFooter/>
   <w:defaultTabStop w:val="720"/>
   <w:characterSpacingControl w:val="doNotCompress"/>
   <w:compat>
@@ -2769,6 +2752,8 @@
   </w:compat>
   <w:rsids>
     <w:rsidRoot w:val="00573E13"/>
+    <w:rsid w:val="00220594"/>
+    <w:rsid w:val="003B0F86"/>
     <w:rsid w:val="00573E13"/>
     <w:rsid w:val="008951EB"/>
   </w:rsids>
@@ -2794,7 +2779,7 @@
 </file>
 
 <file path=word/glossary/styles.xml><?xml version="1.0" encoding="utf-8"?>
-<w:styles xmlns:mc="http://schemas.openxmlformats.org/markup-compatibility/2006" xmlns:r="http://schemas.openxmlformats.org/officeDocument/2006/relationships" xmlns:w="http://schemas.openxmlformats.org/wordprocessingml/2006/main" xmlns:w14="http://schemas.microsoft.com/office/word/2010/wordml" xmlns:w15="http://schemas.microsoft.com/office/word/2012/wordml" xmlns:w16cid="http://schemas.microsoft.com/office/word/2016/wordml/cid" xmlns:w16se="http://schemas.microsoft.com/office/word/2015/wordml/symex" mc:Ignorable="w14 w15 w16se w16cid">
+<w:styles xmlns:mc="http://schemas.openxmlformats.org/markup-compatibility/2006" xmlns:r="http://schemas.openxmlformats.org/officeDocument/2006/relationships" xmlns:w="http://schemas.openxmlformats.org/wordprocessingml/2006/main" xmlns:w14="http://schemas.microsoft.com/office/word/2010/wordml" xmlns:w15="http://schemas.microsoft.com/office/word/2012/wordml" xmlns:w16cex="http://schemas.microsoft.com/office/word/2018/wordml/cex" xmlns:w16cid="http://schemas.microsoft.com/office/word/2016/wordml/cid" xmlns:w16="http://schemas.microsoft.com/office/word/2018/wordml" xmlns:w16se="http://schemas.microsoft.com/office/word/2015/wordml/symex" mc:Ignorable="w14 w15 w16se w16cid w16 w16cex">
   <w:docDefaults>
     <w:rPrDefault>
       <w:rPr>
@@ -2806,7 +2791,7 @@
     </w:rPrDefault>
     <w:pPrDefault/>
   </w:docDefaults>
-  <w:latentStyles w:defLockedState="0" w:defUIPriority="99" w:defSemiHidden="0" w:defUnhideWhenUsed="0" w:defQFormat="0" w:count="377">
+  <w:latentStyles w:defLockedState="0" w:defUIPriority="99" w:defSemiHidden="0" w:defUnhideWhenUsed="0" w:defQFormat="0" w:count="376">
     <w:lsdException w:name="Normal" w:uiPriority="0" w:qFormat="1"/>
     <w:lsdException w:name="heading 1" w:uiPriority="9" w:qFormat="1"/>
     <w:lsdException w:name="heading 2" w:semiHidden="1" w:uiPriority="9" w:unhideWhenUsed="1" w:qFormat="1"/>
@@ -3183,19 +3168,18 @@
     <w:lsdException w:name="Hashtag" w:semiHidden="1" w:unhideWhenUsed="1"/>
     <w:lsdException w:name="Unresolved Mention" w:semiHidden="1" w:unhideWhenUsed="1"/>
     <w:lsdException w:name="Smart Link" w:semiHidden="1" w:unhideWhenUsed="1"/>
-    <w:lsdException w:name="Smart Link Error" w:semiHidden="1" w:unhideWhenUsed="1"/>
   </w:latentStyles>
-  <w:style w:type="paragraph" w:default="1" w:styleId="Normal">
+  <w:style w:type="paragraph" w:default="1" w:styleId="a">
     <w:name w:val="Normal"/>
     <w:qFormat/>
   </w:style>
-  <w:style w:type="character" w:default="1" w:styleId="DefaultParagraphFont">
+  <w:style w:type="character" w:default="1" w:styleId="a0">
     <w:name w:val="Default Paragraph Font"/>
     <w:uiPriority w:val="1"/>
     <w:semiHidden/>
     <w:unhideWhenUsed/>
   </w:style>
-  <w:style w:type="table" w:default="1" w:styleId="TableNormal">
+  <w:style w:type="table" w:default="1" w:styleId="a1">
     <w:name w:val="Normal Table"/>
     <w:uiPriority w:val="99"/>
     <w:semiHidden/>
@@ -3210,7 +3194,7 @@
       </w:tblCellMar>
     </w:tblPr>
   </w:style>
-  <w:style w:type="numbering" w:default="1" w:styleId="NoList">
+  <w:style w:type="numbering" w:default="1" w:styleId="a2">
     <w:name w:val="No List"/>
     <w:uiPriority w:val="99"/>
     <w:semiHidden/>
@@ -3500,7 +3484,7 @@
 </file>
 
 <file path=word/glossary/webSettings.xml><?xml version="1.0" encoding="utf-8"?>
-<w:webSettings xmlns:mc="http://schemas.openxmlformats.org/markup-compatibility/2006" xmlns:r="http://schemas.openxmlformats.org/officeDocument/2006/relationships" xmlns:w="http://schemas.openxmlformats.org/wordprocessingml/2006/main" xmlns:w14="http://schemas.microsoft.com/office/word/2010/wordml" xmlns:w15="http://schemas.microsoft.com/office/word/2012/wordml" xmlns:w16cid="http://schemas.microsoft.com/office/word/2016/wordml/cid" xmlns:w16se="http://schemas.microsoft.com/office/word/2015/wordml/symex" mc:Ignorable="w14 w15 w16se w16cid">
+<w:webSettings xmlns:mc="http://schemas.openxmlformats.org/markup-compatibility/2006" xmlns:r="http://schemas.openxmlformats.org/officeDocument/2006/relationships" xmlns:w="http://schemas.openxmlformats.org/wordprocessingml/2006/main" xmlns:w14="http://schemas.microsoft.com/office/word/2010/wordml" xmlns:w15="http://schemas.microsoft.com/office/word/2012/wordml" xmlns:w16cex="http://schemas.microsoft.com/office/word/2018/wordml/cex" xmlns:w16cid="http://schemas.microsoft.com/office/word/2016/wordml/cid" xmlns:w16="http://schemas.microsoft.com/office/word/2018/wordml" xmlns:w16se="http://schemas.microsoft.com/office/word/2015/wordml/symex" mc:Ignorable="w14 w15 w16se w16cid w16 w16cex">
   <w:optimizeForBrowser/>
   <w:allowPNG/>
 </w:webSettings>

</xml_diff>